<commit_message>
untraceabilityi halletigim powerpointi ekledim
</commit_message>
<xml_diff>
--- a/konusma.docx
+++ b/konusma.docx
@@ -538,19 +538,177 @@
         <w:jc w:val="both"/>
         <w:rPr>
           <w:rFonts w:ascii="Times New Roman" w:hAnsi="Times New Roman" w:cs="Times New Roman"/>
-          <w:b/>
-          <w:sz w:val="28"/>
-          <w:szCs w:val="28"/>
-        </w:rPr>
-      </w:pPr>
-      <w:r>
-        <w:rPr>
-          <w:rFonts w:ascii="Times New Roman" w:hAnsi="Times New Roman" w:cs="Times New Roman"/>
-          <w:b/>
-          <w:sz w:val="28"/>
-          <w:szCs w:val="28"/>
-        </w:rPr>
-        <w:t>Differences</w:t>
+          <w:sz w:val="28"/>
+          <w:szCs w:val="28"/>
+        </w:rPr>
+      </w:pPr>
+      <w:r>
+        <w:rPr>
+          <w:rFonts w:ascii="Times New Roman" w:hAnsi="Times New Roman" w:cs="Times New Roman"/>
+          <w:sz w:val="28"/>
+          <w:szCs w:val="28"/>
+        </w:rPr>
+        <w:t>We have talked about relate</w:t>
+      </w:r>
+      <w:r>
+        <w:rPr>
+          <w:rFonts w:ascii="Times New Roman" w:hAnsi="Times New Roman" w:cs="Times New Roman"/>
+          <w:sz w:val="28"/>
+          <w:szCs w:val="28"/>
+        </w:rPr>
+        <w:t xml:space="preserve">d micropayment systems. This thesis is related with an earlier work. Can Yücel, improved these payment systems and adopted them for a real time </w:t>
+      </w:r>
+      <w:r>
+        <w:rPr>
+          <w:rFonts w:ascii="Times New Roman" w:hAnsi="Times New Roman" w:cs="Times New Roman"/>
+          <w:sz w:val="28"/>
+          <w:szCs w:val="28"/>
+        </w:rPr>
+        <w:t>support</w:t>
+      </w:r>
+      <w:r>
+        <w:rPr>
+          <w:rFonts w:ascii="Times New Roman" w:hAnsi="Times New Roman" w:cs="Times New Roman"/>
+          <w:sz w:val="28"/>
+          <w:szCs w:val="28"/>
+        </w:rPr>
+        <w:t xml:space="preserve">. </w:t>
+      </w:r>
+      <w:proofErr w:type="gramStart"/>
+      <w:r>
+        <w:rPr>
+          <w:rFonts w:ascii="Times New Roman" w:hAnsi="Times New Roman" w:cs="Times New Roman"/>
+          <w:sz w:val="28"/>
+          <w:szCs w:val="28"/>
+        </w:rPr>
+        <w:t>A real time system with high frequency of payments, which basically means a lot of payments per hour.</w:t>
+      </w:r>
+      <w:proofErr w:type="gramEnd"/>
+    </w:p>
+    <w:p>
+      <w:pPr>
+        <w:jc w:val="both"/>
+        <w:rPr>
+          <w:rFonts w:ascii="Times New Roman" w:hAnsi="Times New Roman" w:cs="Times New Roman"/>
+          <w:sz w:val="28"/>
+          <w:szCs w:val="28"/>
+        </w:rPr>
+      </w:pPr>
+      <w:r>
+        <w:rPr>
+          <w:rFonts w:ascii="Times New Roman" w:hAnsi="Times New Roman" w:cs="Times New Roman"/>
+          <w:sz w:val="28"/>
+          <w:szCs w:val="28"/>
+        </w:rPr>
+        <w:t>I took over Can’s work and improved it to support some new features.</w:t>
+      </w:r>
+    </w:p>
+    <w:p>
+      <w:pPr>
+        <w:jc w:val="both"/>
+        <w:rPr>
+          <w:rFonts w:ascii="Times New Roman" w:hAnsi="Times New Roman" w:cs="Times New Roman"/>
+          <w:sz w:val="28"/>
+          <w:szCs w:val="28"/>
+        </w:rPr>
+      </w:pPr>
+      <w:r>
+        <w:rPr>
+          <w:rFonts w:ascii="Times New Roman" w:hAnsi="Times New Roman" w:cs="Times New Roman"/>
+          <w:sz w:val="28"/>
+          <w:szCs w:val="28"/>
+        </w:rPr>
+        <w:t>These features are anonymity, untraceability, seamless roaming.</w:t>
+      </w:r>
+    </w:p>
+    <w:p>
+      <w:pPr>
+        <w:jc w:val="both"/>
+        <w:rPr>
+          <w:rFonts w:ascii="Times New Roman" w:hAnsi="Times New Roman" w:cs="Times New Roman"/>
+          <w:sz w:val="28"/>
+          <w:szCs w:val="28"/>
+        </w:rPr>
+      </w:pPr>
+      <w:r>
+        <w:rPr>
+          <w:rFonts w:ascii="Times New Roman" w:hAnsi="Times New Roman" w:cs="Times New Roman"/>
+          <w:sz w:val="28"/>
+          <w:szCs w:val="28"/>
+        </w:rPr>
+        <w:t xml:space="preserve">Can </w:t>
+      </w:r>
+      <w:proofErr w:type="gramStart"/>
+      <w:r>
+        <w:rPr>
+          <w:rFonts w:ascii="Times New Roman" w:hAnsi="Times New Roman" w:cs="Times New Roman"/>
+          <w:sz w:val="28"/>
+          <w:szCs w:val="28"/>
+        </w:rPr>
+        <w:t>conducted</w:t>
+      </w:r>
+      <w:proofErr w:type="gramEnd"/>
+      <w:r>
+        <w:rPr>
+          <w:rFonts w:ascii="Times New Roman" w:hAnsi="Times New Roman" w:cs="Times New Roman"/>
+          <w:sz w:val="28"/>
+          <w:szCs w:val="28"/>
+        </w:rPr>
+        <w:t xml:space="preserve"> his simulations using a network simulator called OMNET++. This simulator is very popular and neat but it does not support mesh networks. Can simulated ad hoc networks with IEEE 802.11b/g.</w:t>
+      </w:r>
+    </w:p>
+    <w:p>
+      <w:pPr>
+        <w:jc w:val="both"/>
+        <w:rPr>
+          <w:rFonts w:ascii="Times New Roman" w:hAnsi="Times New Roman" w:cs="Times New Roman"/>
+          <w:sz w:val="28"/>
+          <w:szCs w:val="28"/>
+        </w:rPr>
+      </w:pPr>
+      <w:r>
+        <w:rPr>
+          <w:rFonts w:ascii="Times New Roman" w:hAnsi="Times New Roman" w:cs="Times New Roman"/>
+          <w:sz w:val="28"/>
+          <w:szCs w:val="28"/>
+        </w:rPr>
+        <w:t>We have implemented our system in ns-3 from scratch.</w:t>
+      </w:r>
+    </w:p>
+    <w:p>
+      <w:pPr>
+        <w:jc w:val="both"/>
+        <w:rPr>
+          <w:rFonts w:ascii="Times New Roman" w:hAnsi="Times New Roman" w:cs="Times New Roman"/>
+          <w:sz w:val="28"/>
+          <w:szCs w:val="28"/>
+        </w:rPr>
+      </w:pPr>
+      <w:r>
+        <w:rPr>
+          <w:rFonts w:ascii="Times New Roman" w:hAnsi="Times New Roman" w:cs="Times New Roman"/>
+          <w:sz w:val="28"/>
+          <w:szCs w:val="28"/>
+        </w:rPr>
+        <w:t>Can’s simulations had burst scenarios and low demand scenarios; they were not really close to real life situations.</w:t>
+      </w:r>
+    </w:p>
+    <w:p>
+      <w:pPr>
+        <w:jc w:val="both"/>
+        <w:rPr>
+          <w:rFonts w:ascii="Times New Roman" w:hAnsi="Times New Roman" w:cs="Times New Roman"/>
+          <w:sz w:val="28"/>
+          <w:szCs w:val="28"/>
+        </w:rPr>
+      </w:pPr>
+      <w:r>
+        <w:rPr>
+          <w:rFonts w:ascii="Times New Roman" w:hAnsi="Times New Roman" w:cs="Times New Roman"/>
+          <w:sz w:val="28"/>
+          <w:szCs w:val="28"/>
+        </w:rPr>
+        <w:t>I have implemented client types, which affects the frequency of network usage and mobility speed and distance.</w:t>
       </w:r>
     </w:p>
     <w:p>
@@ -1009,7 +1167,6 @@
           <w:sz w:val="28"/>
           <w:szCs w:val="28"/>
         </w:rPr>
-        <w:lastRenderedPageBreak/>
         <w:t>Client sends a challenge to the access point.</w:t>
       </w:r>
     </w:p>
@@ -1546,7 +1703,6 @@
           <w:sz w:val="28"/>
           <w:szCs w:val="28"/>
         </w:rPr>
-        <w:lastRenderedPageBreak/>
         <w:t>The old access point performs an encryption over a signature and sends it to the client.</w:t>
       </w:r>
     </w:p>
@@ -1935,6 +2091,7 @@
           <w:sz w:val="28"/>
           <w:szCs w:val="28"/>
         </w:rPr>
+        <w:lastRenderedPageBreak/>
         <w:t>We have grouped Initial Authorization, Reuse of a Connection Card, Change Alias and Disconnection protocols together since their transmitted packet lengths and computational delays are the same.</w:t>
       </w:r>
     </w:p>
@@ -2129,7 +2286,6 @@
           <w:sz w:val="28"/>
           <w:szCs w:val="28"/>
         </w:rPr>
-        <w:lastRenderedPageBreak/>
         <w:t xml:space="preserve"> </w:t>
       </w:r>
     </w:p>
@@ -2475,6 +2631,7 @@
           <w:sz w:val="28"/>
           <w:szCs w:val="28"/>
         </w:rPr>
+        <w:lastRenderedPageBreak/>
         <w:t xml:space="preserve">However the random values are also multiplied by the client type constants. These constants are 6 for students </w:t>
       </w:r>
       <w:r>
@@ -2698,7 +2855,6 @@
           <w:sz w:val="28"/>
           <w:szCs w:val="28"/>
         </w:rPr>
-        <w:lastRenderedPageBreak/>
         <w:t xml:space="preserve"> </w:t>
       </w:r>
     </w:p>
@@ -3274,6 +3430,7 @@
                 <w:sz w:val="20"/>
                 <w:szCs w:val="20"/>
               </w:rPr>
+              <w:lastRenderedPageBreak/>
               <w:t>Worker</w:t>
             </w:r>
           </w:p>
@@ -3702,7 +3859,6 @@
         <w:rPr>
           <w:rFonts w:ascii="Times New Roman" w:hAnsi="Times New Roman" w:cs="Times New Roman"/>
         </w:rPr>
-        <w:lastRenderedPageBreak/>
         <w:t>Seamless Mobility and Roaming: Users are able to switch between access points no matter what operator they belong to. The delays are low enough to maintain current connection without any interruption.</w:t>
       </w:r>
     </w:p>
@@ -3887,6 +4043,7 @@
           <w:color w:val="222222"/>
           <w:lang w:val="tr-TR" w:eastAsia="tr-TR"/>
         </w:rPr>
+        <w:lastRenderedPageBreak/>
         <w:t>Our results for unit tests show that SSPayWMN protocols achieve steady state performances in independent executions of system protocols. Real-life scenario simulations show that SSPayWMN protocols could achieve steady state performance in a daily basis. Both simulations ensure the stable performance of SSPayWMN and shows that our system is a flexible and robust system.</w:t>
       </w:r>
     </w:p>

</xml_diff>